<commit_message>
Replace signatures by roles. Add unique roles name collector.
</commit_message>
<xml_diff>
--- a/spec/example_input/ExampleTemplate2.docx
+++ b/spec/example_input/ExampleTemplate2.docx
@@ -959,20 +959,11 @@
             </w:r>
             <w:proofErr w:type="spellStart"/>
             <w:r>
-              <w:t>sig</w:t>
-            </w:r>
-            <w:r>
-              <w:t>firm</w:t>
-            </w:r>
-            <w:r>
-              <w:t>|req|lawyer</w:t>
+              <w:t>sigfirm|req|lawyer</w:t>
             </w:r>
             <w:proofErr w:type="spellEnd"/>
             <w:r>
-              <w:t xml:space="preserve"> 01</w:t>
-            </w:r>
-            <w:r>
-              <w:t>}}</w:t>
+              <w:t xml:space="preserve"> 01}}</w:t>
             </w:r>
           </w:p>
           <w:p>
@@ -1790,7 +1781,13 @@
       </w:r>
       <w:proofErr w:type="spellEnd"/>
       <w:r>
-        <w:t xml:space="preserve"> 02            }}</w:t>
+        <w:t xml:space="preserve"> </w:t>
+      </w:r>
+      <w:r>
+        <w:t>test</w:t>
+      </w:r>
+      <w:r>
+        <w:t xml:space="preserve">            }}</w:t>
       </w:r>
     </w:p>
     <w:p>
@@ -1804,13 +1801,7 @@
       </w:r>
       <w:proofErr w:type="spellStart"/>
       <w:r>
-        <w:t>sig</w:t>
-      </w:r>
-      <w:r>
-        <w:t>firm</w:t>
-      </w:r>
-      <w:r>
-        <w:t>|req|lawyer</w:t>
+        <w:t>sigfirm|req|lawyer</w:t>
       </w:r>
       <w:proofErr w:type="spellEnd"/>
       <w:r>
@@ -1845,13 +1836,7 @@
       </w:r>
       <w:proofErr w:type="spellEnd"/>
       <w:r>
-        <w:t xml:space="preserve"> 0</w:t>
-      </w:r>
-      <w:r>
-        <w:t>3</w:t>
-      </w:r>
-      <w:r>
-        <w:t xml:space="preserve">            }}</w:t>
+        <w:t xml:space="preserve"> 03            }}</w:t>
       </w:r>
     </w:p>
     <w:p>

</xml_diff>